<commit_message>
feat: Update resume and application configuration - remove personal email and simplify company name
</commit_message>
<xml_diff>
--- a/public/DavisJacobKolakowski_Resume.docx
+++ b/public/DavisJacobKolakowski_Resume.docx
@@ -71,7 +71,7 @@
           <w:szCs w:val="24"/>
           <w:lang w:eastAsia="en-US"/>
         </w:rPr>
-        <w:t>Williamsport, PA | kolakowski.davis@gmail.com | www.linkedin.com/in/davis-kolakowski | (973) 974-0088 | https://daviskolakowski.com</w:t>
+        <w:t>Williamsport, PA | www.linkedin.com/in/davis-kolakowski | https://daviskolakowski.com</w:t>
       </w:r>
     </w:p>
     <w:p>
@@ -458,7 +458,7 @@
           <w:szCs w:val="24"/>
           <w:lang w:eastAsia="en-US"/>
         </w:rPr>
-        <w:t>Mirth Systems, LLC</w:t>
+        <w:t>Mirth Systems</w:t>
       </w:r>
       <w:r>
         <w:rPr>

</xml_diff>